<commit_message>
inizializzazione ricambi/caldaie/sp con dati fittizi
</commit_message>
<xml_diff>
--- a/Fondital.Client/wwwroot/Documents/Templates/AKT-IT.docx
+++ b/Fondital.Client/wwwroot/Documents/Templates/AKT-IT.docx
@@ -42,7 +42,7 @@
                 <w:szCs w:val="24"/>
                 <w:lang w:eastAsia="it-IT"/>
               </w:rPr>
-              <w:t xml:space="preserve">ИП </w:t>
+              <w:t>$</w:t>
             </w:r>
             <w:proofErr w:type="spellStart"/>
             <w:r>
@@ -53,7 +53,7 @@
                 <w:szCs w:val="24"/>
                 <w:lang w:eastAsia="it-IT"/>
               </w:rPr>
-              <w:t>Сидоров</w:t>
+              <w:t>SPRagioneSociale</w:t>
             </w:r>
             <w:proofErr w:type="spellEnd"/>
             <w:r>
@@ -64,7 +64,7 @@
                 <w:szCs w:val="24"/>
                 <w:lang w:eastAsia="it-IT"/>
               </w:rPr>
-              <w:t xml:space="preserve"> И.И.</w:t>
+              <w:t>$</w:t>
             </w:r>
           </w:p>
         </w:tc>
@@ -102,7 +102,17 @@
                 <w:szCs w:val="24"/>
                 <w:lang w:eastAsia="it-IT"/>
               </w:rPr>
-              <w:t xml:space="preserve">: 398000, </w:t>
+              <w:t xml:space="preserve">: </w:t>
+            </w:r>
+            <w:r>
+              <w:rPr>
+                <w:rFonts w:ascii="Microsoft Sans Serif" w:eastAsia="Times New Roman" w:hAnsi="Microsoft Sans Serif" w:cs="Microsoft Sans Serif"/>
+                <w:color w:val="31869B"/>
+                <w:sz w:val="24"/>
+                <w:szCs w:val="24"/>
+                <w:lang w:eastAsia="it-IT"/>
+              </w:rPr>
+              <w:t>$</w:t>
             </w:r>
             <w:proofErr w:type="spellStart"/>
             <w:r>
@@ -113,7 +123,7 @@
                 <w:szCs w:val="24"/>
                 <w:lang w:eastAsia="it-IT"/>
               </w:rPr>
-              <w:t>Липецкая</w:t>
+              <w:t>SPIndirizzo</w:t>
             </w:r>
             <w:proofErr w:type="spellEnd"/>
             <w:r>
@@ -124,73 +134,7 @@
                 <w:szCs w:val="24"/>
                 <w:lang w:eastAsia="it-IT"/>
               </w:rPr>
-              <w:t xml:space="preserve"> </w:t>
-            </w:r>
-            <w:proofErr w:type="spellStart"/>
-            <w:r>
-              <w:rPr>
-                <w:rFonts w:ascii="Microsoft Sans Serif" w:eastAsia="Times New Roman" w:hAnsi="Microsoft Sans Serif" w:cs="Microsoft Sans Serif"/>
-                <w:color w:val="31869B"/>
-                <w:sz w:val="24"/>
-                <w:szCs w:val="24"/>
-                <w:lang w:eastAsia="it-IT"/>
-              </w:rPr>
-              <w:t>обл</w:t>
-            </w:r>
-            <w:proofErr w:type="spellEnd"/>
-            <w:r>
-              <w:rPr>
-                <w:rFonts w:ascii="Microsoft Sans Serif" w:eastAsia="Times New Roman" w:hAnsi="Microsoft Sans Serif" w:cs="Microsoft Sans Serif"/>
-                <w:color w:val="31869B"/>
-                <w:sz w:val="24"/>
-                <w:szCs w:val="24"/>
-                <w:lang w:eastAsia="it-IT"/>
-              </w:rPr>
-              <w:t xml:space="preserve">., </w:t>
-            </w:r>
-            <w:proofErr w:type="spellStart"/>
-            <w:r>
-              <w:rPr>
-                <w:rFonts w:ascii="Microsoft Sans Serif" w:eastAsia="Times New Roman" w:hAnsi="Microsoft Sans Serif" w:cs="Microsoft Sans Serif"/>
-                <w:color w:val="31869B"/>
-                <w:sz w:val="24"/>
-                <w:szCs w:val="24"/>
-                <w:lang w:eastAsia="it-IT"/>
-              </w:rPr>
-              <w:t>г.Липецк</w:t>
-            </w:r>
-            <w:proofErr w:type="spellEnd"/>
-            <w:r>
-              <w:rPr>
-                <w:rFonts w:ascii="Microsoft Sans Serif" w:eastAsia="Times New Roman" w:hAnsi="Microsoft Sans Serif" w:cs="Microsoft Sans Serif"/>
-                <w:color w:val="31869B"/>
-                <w:sz w:val="24"/>
-                <w:szCs w:val="24"/>
-                <w:lang w:eastAsia="it-IT"/>
-              </w:rPr>
-              <w:t xml:space="preserve">, </w:t>
-            </w:r>
-            <w:proofErr w:type="spellStart"/>
-            <w:r>
-              <w:rPr>
-                <w:rFonts w:ascii="Microsoft Sans Serif" w:eastAsia="Times New Roman" w:hAnsi="Microsoft Sans Serif" w:cs="Microsoft Sans Serif"/>
-                <w:color w:val="31869B"/>
-                <w:sz w:val="24"/>
-                <w:szCs w:val="24"/>
-                <w:lang w:eastAsia="it-IT"/>
-              </w:rPr>
-              <w:t>ул.Липецкая</w:t>
-            </w:r>
-            <w:proofErr w:type="spellEnd"/>
-            <w:r>
-              <w:rPr>
-                <w:rFonts w:ascii="Microsoft Sans Serif" w:eastAsia="Times New Roman" w:hAnsi="Microsoft Sans Serif" w:cs="Microsoft Sans Serif"/>
-                <w:color w:val="31869B"/>
-                <w:sz w:val="24"/>
-                <w:szCs w:val="24"/>
-                <w:lang w:eastAsia="it-IT"/>
-              </w:rPr>
-              <w:t>, д.15</w:t>
+              <w:t>$</w:t>
             </w:r>
           </w:p>
         </w:tc>
@@ -233,7 +177,49 @@
                 <w:szCs w:val="24"/>
                 <w:lang w:val="en-US" w:eastAsia="it-IT"/>
               </w:rPr>
-              <w:t xml:space="preserve">: +7(800)5000000 </w:t>
+              <w:t xml:space="preserve">: </w:t>
+            </w:r>
+            <w:r>
+              <w:rPr>
+                <w:rFonts w:ascii="Microsoft Sans Serif" w:eastAsia="Times New Roman" w:hAnsi="Microsoft Sans Serif" w:cs="Microsoft Sans Serif"/>
+                <w:color w:val="31869B"/>
+                <w:sz w:val="24"/>
+                <w:szCs w:val="24"/>
+                <w:lang w:val="en-US" w:eastAsia="it-IT"/>
+              </w:rPr>
+              <w:t>$</w:t>
+            </w:r>
+            <w:proofErr w:type="spellStart"/>
+            <w:r>
+              <w:rPr>
+                <w:rFonts w:ascii="Microsoft Sans Serif" w:eastAsia="Times New Roman" w:hAnsi="Microsoft Sans Serif" w:cs="Microsoft Sans Serif"/>
+                <w:color w:val="31869B"/>
+                <w:sz w:val="24"/>
+                <w:szCs w:val="24"/>
+                <w:lang w:val="en-US" w:eastAsia="it-IT"/>
+              </w:rPr>
+              <w:t>SPTelefono</w:t>
+            </w:r>
+            <w:proofErr w:type="spellEnd"/>
+            <w:r>
+              <w:rPr>
+                <w:rFonts w:ascii="Microsoft Sans Serif" w:eastAsia="Times New Roman" w:hAnsi="Microsoft Sans Serif" w:cs="Microsoft Sans Serif"/>
+                <w:color w:val="31869B"/>
+                <w:sz w:val="24"/>
+                <w:szCs w:val="24"/>
+                <w:lang w:val="en-US" w:eastAsia="it-IT"/>
+              </w:rPr>
+              <w:t>$</w:t>
+            </w:r>
+            <w:r>
+              <w:rPr>
+                <w:rFonts w:ascii="Microsoft Sans Serif" w:eastAsia="Times New Roman" w:hAnsi="Microsoft Sans Serif" w:cs="Microsoft Sans Serif"/>
+                <w:color w:val="31869B"/>
+                <w:sz w:val="24"/>
+                <w:szCs w:val="24"/>
+                <w:lang w:val="en-US" w:eastAsia="it-IT"/>
+              </w:rPr>
+              <w:t xml:space="preserve"> </w:t>
             </w:r>
             <w:proofErr w:type="gramStart"/>
             <w:r>
@@ -255,7 +241,39 @@
                 <w:szCs w:val="24"/>
                 <w:lang w:val="en-US" w:eastAsia="it-IT"/>
               </w:rPr>
-              <w:t>: lipetsk.sidorov@mail.ru</w:t>
+              <w:t xml:space="preserve">: </w:t>
+            </w:r>
+            <w:r>
+              <w:rPr>
+                <w:rFonts w:ascii="Microsoft Sans Serif" w:eastAsia="Times New Roman" w:hAnsi="Microsoft Sans Serif" w:cs="Microsoft Sans Serif"/>
+                <w:color w:val="31869B"/>
+                <w:sz w:val="24"/>
+                <w:szCs w:val="24"/>
+                <w:lang w:val="en-US" w:eastAsia="it-IT"/>
+              </w:rPr>
+              <w:t>$</w:t>
+            </w:r>
+            <w:proofErr w:type="spellStart"/>
+            <w:r>
+              <w:rPr>
+                <w:rFonts w:ascii="Microsoft Sans Serif" w:eastAsia="Times New Roman" w:hAnsi="Microsoft Sans Serif" w:cs="Microsoft Sans Serif"/>
+                <w:color w:val="31869B"/>
+                <w:sz w:val="24"/>
+                <w:szCs w:val="24"/>
+                <w:lang w:val="en-US" w:eastAsia="it-IT"/>
+              </w:rPr>
+              <w:t>SPEmail</w:t>
+            </w:r>
+            <w:proofErr w:type="spellEnd"/>
+            <w:r>
+              <w:rPr>
+                <w:rFonts w:ascii="Microsoft Sans Serif" w:eastAsia="Times New Roman" w:hAnsi="Microsoft Sans Serif" w:cs="Microsoft Sans Serif"/>
+                <w:color w:val="31869B"/>
+                <w:sz w:val="24"/>
+                <w:szCs w:val="24"/>
+                <w:lang w:val="en-US" w:eastAsia="it-IT"/>
+              </w:rPr>
+              <w:t>$</w:t>
             </w:r>
           </w:p>
         </w:tc>
@@ -4198,10 +4216,10 @@
         <w:tblLook w:val="04A0" w:firstRow="1" w:lastRow="0" w:firstColumn="1" w:lastColumn="0" w:noHBand="0" w:noVBand="1"/>
       </w:tblPr>
       <w:tblGrid>
-        <w:gridCol w:w="548"/>
-        <w:gridCol w:w="2585"/>
-        <w:gridCol w:w="4327"/>
-        <w:gridCol w:w="2178"/>
+        <w:gridCol w:w="561"/>
+        <w:gridCol w:w="2679"/>
+        <w:gridCol w:w="4418"/>
+        <w:gridCol w:w="1980"/>
       </w:tblGrid>
       <w:tr>
         <w:tc>
@@ -4422,7 +4440,17 @@
                 <w:szCs w:val="28"/>
                 <w:lang w:eastAsia="it-IT"/>
               </w:rPr>
-              <w:t>Costo dell'intervento:</w:t>
+              <w:t>$VoceDescr1$</w:t>
+            </w:r>
+            <w:r>
+              <w:rPr>
+                <w:rFonts w:ascii="Microsoft Sans Serif" w:eastAsia="Times New Roman" w:hAnsi="Microsoft Sans Serif" w:cs="Microsoft Sans Serif"/>
+                <w:color w:val="000000"/>
+                <w:sz w:val="28"/>
+                <w:szCs w:val="28"/>
+                <w:lang w:eastAsia="it-IT"/>
+              </w:rPr>
+              <w:t>:</w:t>
             </w:r>
           </w:p>
         </w:tc>
@@ -4449,7 +4477,6 @@
               </w:rPr>
               <w:t>$</w:t>
             </w:r>
-            <w:proofErr w:type="spellStart"/>
             <w:r>
               <w:rPr>
                 <w:rFonts w:ascii="Microsoft Sans Serif" w:eastAsia="Times New Roman" w:hAnsi="Microsoft Sans Serif" w:cs="Microsoft Sans Serif"/>
@@ -4458,9 +4485,8 @@
                 <w:szCs w:val="24"/>
                 <w:lang w:eastAsia="it-IT"/>
               </w:rPr>
-              <w:t>CostoIntervento</w:t>
-            </w:r>
-            <w:proofErr w:type="spellEnd"/>
+              <w:t>VoceCosto1</w:t>
+            </w:r>
             <w:r>
               <w:rPr>
                 <w:rFonts w:ascii="Microsoft Sans Serif" w:eastAsia="Times New Roman" w:hAnsi="Microsoft Sans Serif" w:cs="Microsoft Sans Serif"/>
@@ -4525,7 +4551,17 @@
                 <w:szCs w:val="28"/>
                 <w:lang w:eastAsia="it-IT"/>
               </w:rPr>
-              <w:t>Costo di trasporto:</w:t>
+              <w:t>$VoceDescr2$</w:t>
+            </w:r>
+            <w:r>
+              <w:rPr>
+                <w:rFonts w:ascii="Microsoft Sans Serif" w:eastAsia="Times New Roman" w:hAnsi="Microsoft Sans Serif" w:cs="Microsoft Sans Serif"/>
+                <w:color w:val="000000"/>
+                <w:sz w:val="28"/>
+                <w:szCs w:val="28"/>
+                <w:lang w:eastAsia="it-IT"/>
+              </w:rPr>
+              <w:t>:</w:t>
             </w:r>
           </w:p>
         </w:tc>
@@ -4550,9 +4586,109 @@
                 <w:szCs w:val="24"/>
                 <w:lang w:eastAsia="it-IT"/>
               </w:rPr>
+              <w:t>$VoceCosto2$</w:t>
+            </w:r>
+          </w:p>
+        </w:tc>
+      </w:tr>
+      <w:tr>
+        <w:tc>
+          <w:tcPr>
+            <w:tcW w:w="561" w:type="dxa"/>
+          </w:tcPr>
+          <w:p>
+            <w:pPr>
+              <w:jc w:val="center"/>
+              <w:rPr>
+                <w:sz w:val="20"/>
+                <w:szCs w:val="20"/>
+              </w:rPr>
+            </w:pPr>
+          </w:p>
+        </w:tc>
+        <w:tc>
+          <w:tcPr>
+            <w:tcW w:w="2679" w:type="dxa"/>
+          </w:tcPr>
+          <w:p>
+            <w:pPr>
+              <w:rPr>
+                <w:rFonts w:ascii="Microsoft Sans Serif" w:hAnsi="Microsoft Sans Serif" w:cs="Microsoft Sans Serif"/>
+                <w:color w:val="FF0000"/>
+              </w:rPr>
+            </w:pPr>
+          </w:p>
+        </w:tc>
+        <w:tc>
+          <w:tcPr>
+            <w:tcW w:w="4418" w:type="dxa"/>
+            <w:vAlign w:val="center"/>
+          </w:tcPr>
+          <w:p>
+            <w:pPr>
+              <w:jc w:val="right"/>
+              <w:rPr>
+                <w:rFonts w:ascii="Microsoft Sans Serif" w:hAnsi="Microsoft Sans Serif" w:cs="Microsoft Sans Serif"/>
+                <w:color w:val="008080"/>
+                <w:sz w:val="18"/>
+                <w:szCs w:val="18"/>
+              </w:rPr>
+            </w:pPr>
+            <w:r>
+              <w:rPr>
+                <w:rFonts w:ascii="Microsoft Sans Serif" w:eastAsia="Times New Roman" w:hAnsi="Microsoft Sans Serif" w:cs="Microsoft Sans Serif"/>
+                <w:color w:val="000000"/>
+                <w:sz w:val="28"/>
+                <w:szCs w:val="28"/>
+                <w:lang w:eastAsia="it-IT"/>
+              </w:rPr>
+              <w:t>$VoceDescr</w:t>
+            </w:r>
+            <w:r>
+              <w:rPr>
+                <w:rFonts w:ascii="Microsoft Sans Serif" w:eastAsia="Times New Roman" w:hAnsi="Microsoft Sans Serif" w:cs="Microsoft Sans Serif"/>
+                <w:color w:val="000000"/>
+                <w:sz w:val="28"/>
+                <w:szCs w:val="28"/>
+                <w:lang w:eastAsia="it-IT"/>
+              </w:rPr>
+              <w:t>3</w:t>
+            </w:r>
+            <w:r>
+              <w:rPr>
+                <w:rFonts w:ascii="Microsoft Sans Serif" w:eastAsia="Times New Roman" w:hAnsi="Microsoft Sans Serif" w:cs="Microsoft Sans Serif"/>
+                <w:color w:val="000000"/>
+                <w:sz w:val="28"/>
+                <w:szCs w:val="28"/>
+                <w:lang w:eastAsia="it-IT"/>
+              </w:rPr>
               <w:t>$</w:t>
             </w:r>
-            <w:proofErr w:type="spellStart"/>
+            <w:r>
+              <w:rPr>
+                <w:rFonts w:ascii="Microsoft Sans Serif" w:eastAsia="Times New Roman" w:hAnsi="Microsoft Sans Serif" w:cs="Microsoft Sans Serif"/>
+                <w:color w:val="000000"/>
+                <w:sz w:val="28"/>
+                <w:szCs w:val="28"/>
+                <w:lang w:eastAsia="it-IT"/>
+              </w:rPr>
+              <w:t>:</w:t>
+            </w:r>
+          </w:p>
+        </w:tc>
+        <w:tc>
+          <w:tcPr>
+            <w:tcW w:w="1980" w:type="dxa"/>
+            <w:vAlign w:val="center"/>
+          </w:tcPr>
+          <w:p>
+            <w:pPr>
+              <w:jc w:val="center"/>
+              <w:rPr>
+                <w:rFonts w:ascii="Microsoft Sans Serif" w:hAnsi="Microsoft Sans Serif" w:cs="Microsoft Sans Serif"/>
+                <w:color w:val="FF0000"/>
+              </w:rPr>
+            </w:pPr>
             <w:r>
               <w:rPr>
                 <w:rFonts w:ascii="Microsoft Sans Serif" w:eastAsia="Times New Roman" w:hAnsi="Microsoft Sans Serif" w:cs="Microsoft Sans Serif"/>
@@ -4561,9 +4697,915 @@
                 <w:szCs w:val="24"/>
                 <w:lang w:eastAsia="it-IT"/>
               </w:rPr>
-              <w:t>CostoTrasporto</w:t>
-            </w:r>
-            <w:proofErr w:type="spellEnd"/>
+              <w:t>$VoceCosto</w:t>
+            </w:r>
+            <w:r>
+              <w:rPr>
+                <w:rFonts w:ascii="Microsoft Sans Serif" w:eastAsia="Times New Roman" w:hAnsi="Microsoft Sans Serif" w:cs="Microsoft Sans Serif"/>
+                <w:color w:val="4BACC6"/>
+                <w:sz w:val="24"/>
+                <w:szCs w:val="24"/>
+                <w:lang w:eastAsia="it-IT"/>
+              </w:rPr>
+              <w:t>3</w:t>
+            </w:r>
+            <w:r>
+              <w:rPr>
+                <w:rFonts w:ascii="Microsoft Sans Serif" w:eastAsia="Times New Roman" w:hAnsi="Microsoft Sans Serif" w:cs="Microsoft Sans Serif"/>
+                <w:color w:val="4BACC6"/>
+                <w:sz w:val="24"/>
+                <w:szCs w:val="24"/>
+                <w:lang w:eastAsia="it-IT"/>
+              </w:rPr>
+              <w:t>$</w:t>
+            </w:r>
+          </w:p>
+        </w:tc>
+      </w:tr>
+      <w:tr>
+        <w:tc>
+          <w:tcPr>
+            <w:tcW w:w="561" w:type="dxa"/>
+          </w:tcPr>
+          <w:p>
+            <w:pPr>
+              <w:jc w:val="center"/>
+              <w:rPr>
+                <w:sz w:val="20"/>
+                <w:szCs w:val="20"/>
+              </w:rPr>
+            </w:pPr>
+          </w:p>
+        </w:tc>
+        <w:tc>
+          <w:tcPr>
+            <w:tcW w:w="2679" w:type="dxa"/>
+          </w:tcPr>
+          <w:p>
+            <w:pPr>
+              <w:rPr>
+                <w:rFonts w:ascii="Microsoft Sans Serif" w:hAnsi="Microsoft Sans Serif" w:cs="Microsoft Sans Serif"/>
+                <w:color w:val="FF0000"/>
+              </w:rPr>
+            </w:pPr>
+          </w:p>
+        </w:tc>
+        <w:tc>
+          <w:tcPr>
+            <w:tcW w:w="4418" w:type="dxa"/>
+            <w:vAlign w:val="center"/>
+          </w:tcPr>
+          <w:p>
+            <w:pPr>
+              <w:jc w:val="right"/>
+              <w:rPr>
+                <w:rFonts w:ascii="Microsoft Sans Serif" w:hAnsi="Microsoft Sans Serif" w:cs="Microsoft Sans Serif"/>
+                <w:color w:val="008080"/>
+                <w:sz w:val="18"/>
+                <w:szCs w:val="18"/>
+              </w:rPr>
+            </w:pPr>
+            <w:r>
+              <w:rPr>
+                <w:rFonts w:ascii="Microsoft Sans Serif" w:eastAsia="Times New Roman" w:hAnsi="Microsoft Sans Serif" w:cs="Microsoft Sans Serif"/>
+                <w:color w:val="000000"/>
+                <w:sz w:val="28"/>
+                <w:szCs w:val="28"/>
+                <w:lang w:eastAsia="it-IT"/>
+              </w:rPr>
+              <w:t>$VoceDescr</w:t>
+            </w:r>
+            <w:r>
+              <w:rPr>
+                <w:rFonts w:ascii="Microsoft Sans Serif" w:eastAsia="Times New Roman" w:hAnsi="Microsoft Sans Serif" w:cs="Microsoft Sans Serif"/>
+                <w:color w:val="000000"/>
+                <w:sz w:val="28"/>
+                <w:szCs w:val="28"/>
+                <w:lang w:eastAsia="it-IT"/>
+              </w:rPr>
+              <w:t>4</w:t>
+            </w:r>
+            <w:r>
+              <w:rPr>
+                <w:rFonts w:ascii="Microsoft Sans Serif" w:eastAsia="Times New Roman" w:hAnsi="Microsoft Sans Serif" w:cs="Microsoft Sans Serif"/>
+                <w:color w:val="000000"/>
+                <w:sz w:val="28"/>
+                <w:szCs w:val="28"/>
+                <w:lang w:eastAsia="it-IT"/>
+              </w:rPr>
+              <w:t>$</w:t>
+            </w:r>
+            <w:r>
+              <w:rPr>
+                <w:rFonts w:ascii="Microsoft Sans Serif" w:eastAsia="Times New Roman" w:hAnsi="Microsoft Sans Serif" w:cs="Microsoft Sans Serif"/>
+                <w:color w:val="000000"/>
+                <w:sz w:val="28"/>
+                <w:szCs w:val="28"/>
+                <w:lang w:eastAsia="it-IT"/>
+              </w:rPr>
+              <w:t>:</w:t>
+            </w:r>
+          </w:p>
+        </w:tc>
+        <w:tc>
+          <w:tcPr>
+            <w:tcW w:w="1980" w:type="dxa"/>
+            <w:vAlign w:val="center"/>
+          </w:tcPr>
+          <w:p>
+            <w:pPr>
+              <w:jc w:val="center"/>
+              <w:rPr>
+                <w:rFonts w:ascii="Microsoft Sans Serif" w:hAnsi="Microsoft Sans Serif" w:cs="Microsoft Sans Serif"/>
+                <w:color w:val="FF0000"/>
+              </w:rPr>
+            </w:pPr>
+            <w:r>
+              <w:rPr>
+                <w:rFonts w:ascii="Microsoft Sans Serif" w:eastAsia="Times New Roman" w:hAnsi="Microsoft Sans Serif" w:cs="Microsoft Sans Serif"/>
+                <w:color w:val="4BACC6"/>
+                <w:sz w:val="24"/>
+                <w:szCs w:val="24"/>
+                <w:lang w:eastAsia="it-IT"/>
+              </w:rPr>
+              <w:t>$VoceCosto</w:t>
+            </w:r>
+            <w:r>
+              <w:rPr>
+                <w:rFonts w:ascii="Microsoft Sans Serif" w:eastAsia="Times New Roman" w:hAnsi="Microsoft Sans Serif" w:cs="Microsoft Sans Serif"/>
+                <w:color w:val="4BACC6"/>
+                <w:sz w:val="24"/>
+                <w:szCs w:val="24"/>
+                <w:lang w:eastAsia="it-IT"/>
+              </w:rPr>
+              <w:t>4</w:t>
+            </w:r>
+            <w:r>
+              <w:rPr>
+                <w:rFonts w:ascii="Microsoft Sans Serif" w:eastAsia="Times New Roman" w:hAnsi="Microsoft Sans Serif" w:cs="Microsoft Sans Serif"/>
+                <w:color w:val="4BACC6"/>
+                <w:sz w:val="24"/>
+                <w:szCs w:val="24"/>
+                <w:lang w:eastAsia="it-IT"/>
+              </w:rPr>
+              <w:t>$</w:t>
+            </w:r>
+          </w:p>
+        </w:tc>
+      </w:tr>
+      <w:tr>
+        <w:tc>
+          <w:tcPr>
+            <w:tcW w:w="561" w:type="dxa"/>
+          </w:tcPr>
+          <w:p>
+            <w:pPr>
+              <w:jc w:val="center"/>
+              <w:rPr>
+                <w:sz w:val="20"/>
+                <w:szCs w:val="20"/>
+              </w:rPr>
+            </w:pPr>
+          </w:p>
+        </w:tc>
+        <w:tc>
+          <w:tcPr>
+            <w:tcW w:w="2679" w:type="dxa"/>
+          </w:tcPr>
+          <w:p>
+            <w:pPr>
+              <w:rPr>
+                <w:rFonts w:ascii="Microsoft Sans Serif" w:hAnsi="Microsoft Sans Serif" w:cs="Microsoft Sans Serif"/>
+                <w:color w:val="FF0000"/>
+              </w:rPr>
+            </w:pPr>
+          </w:p>
+        </w:tc>
+        <w:tc>
+          <w:tcPr>
+            <w:tcW w:w="4418" w:type="dxa"/>
+            <w:vAlign w:val="center"/>
+          </w:tcPr>
+          <w:p>
+            <w:pPr>
+              <w:jc w:val="right"/>
+              <w:rPr>
+                <w:rFonts w:ascii="Microsoft Sans Serif" w:hAnsi="Microsoft Sans Serif" w:cs="Microsoft Sans Serif"/>
+                <w:color w:val="008080"/>
+                <w:sz w:val="18"/>
+                <w:szCs w:val="18"/>
+              </w:rPr>
+            </w:pPr>
+            <w:r>
+              <w:rPr>
+                <w:rFonts w:ascii="Microsoft Sans Serif" w:eastAsia="Times New Roman" w:hAnsi="Microsoft Sans Serif" w:cs="Microsoft Sans Serif"/>
+                <w:color w:val="000000"/>
+                <w:sz w:val="28"/>
+                <w:szCs w:val="28"/>
+                <w:lang w:eastAsia="it-IT"/>
+              </w:rPr>
+              <w:t>$VoceDescr</w:t>
+            </w:r>
+            <w:r>
+              <w:rPr>
+                <w:rFonts w:ascii="Microsoft Sans Serif" w:eastAsia="Times New Roman" w:hAnsi="Microsoft Sans Serif" w:cs="Microsoft Sans Serif"/>
+                <w:color w:val="000000"/>
+                <w:sz w:val="28"/>
+                <w:szCs w:val="28"/>
+                <w:lang w:eastAsia="it-IT"/>
+              </w:rPr>
+              <w:t>5</w:t>
+            </w:r>
+            <w:r>
+              <w:rPr>
+                <w:rFonts w:ascii="Microsoft Sans Serif" w:eastAsia="Times New Roman" w:hAnsi="Microsoft Sans Serif" w:cs="Microsoft Sans Serif"/>
+                <w:color w:val="000000"/>
+                <w:sz w:val="28"/>
+                <w:szCs w:val="28"/>
+                <w:lang w:eastAsia="it-IT"/>
+              </w:rPr>
+              <w:t>$</w:t>
+            </w:r>
+            <w:r>
+              <w:rPr>
+                <w:rFonts w:ascii="Microsoft Sans Serif" w:eastAsia="Times New Roman" w:hAnsi="Microsoft Sans Serif" w:cs="Microsoft Sans Serif"/>
+                <w:color w:val="000000"/>
+                <w:sz w:val="28"/>
+                <w:szCs w:val="28"/>
+                <w:lang w:eastAsia="it-IT"/>
+              </w:rPr>
+              <w:t>:</w:t>
+            </w:r>
+          </w:p>
+        </w:tc>
+        <w:tc>
+          <w:tcPr>
+            <w:tcW w:w="1980" w:type="dxa"/>
+            <w:vAlign w:val="center"/>
+          </w:tcPr>
+          <w:p>
+            <w:pPr>
+              <w:jc w:val="center"/>
+              <w:rPr>
+                <w:rFonts w:ascii="Microsoft Sans Serif" w:hAnsi="Microsoft Sans Serif" w:cs="Microsoft Sans Serif"/>
+                <w:color w:val="FF0000"/>
+              </w:rPr>
+            </w:pPr>
+            <w:r>
+              <w:rPr>
+                <w:rFonts w:ascii="Microsoft Sans Serif" w:eastAsia="Times New Roman" w:hAnsi="Microsoft Sans Serif" w:cs="Microsoft Sans Serif"/>
+                <w:color w:val="4BACC6"/>
+                <w:sz w:val="24"/>
+                <w:szCs w:val="24"/>
+                <w:lang w:eastAsia="it-IT"/>
+              </w:rPr>
+              <w:t>$VoceCosto</w:t>
+            </w:r>
+            <w:r>
+              <w:rPr>
+                <w:rFonts w:ascii="Microsoft Sans Serif" w:eastAsia="Times New Roman" w:hAnsi="Microsoft Sans Serif" w:cs="Microsoft Sans Serif"/>
+                <w:color w:val="4BACC6"/>
+                <w:sz w:val="24"/>
+                <w:szCs w:val="24"/>
+                <w:lang w:eastAsia="it-IT"/>
+              </w:rPr>
+              <w:t>5</w:t>
+            </w:r>
+            <w:r>
+              <w:rPr>
+                <w:rFonts w:ascii="Microsoft Sans Serif" w:eastAsia="Times New Roman" w:hAnsi="Microsoft Sans Serif" w:cs="Microsoft Sans Serif"/>
+                <w:color w:val="4BACC6"/>
+                <w:sz w:val="24"/>
+                <w:szCs w:val="24"/>
+                <w:lang w:eastAsia="it-IT"/>
+              </w:rPr>
+              <w:t>$</w:t>
+            </w:r>
+          </w:p>
+        </w:tc>
+      </w:tr>
+      <w:tr>
+        <w:tc>
+          <w:tcPr>
+            <w:tcW w:w="561" w:type="dxa"/>
+          </w:tcPr>
+          <w:p>
+            <w:pPr>
+              <w:jc w:val="center"/>
+              <w:rPr>
+                <w:sz w:val="20"/>
+                <w:szCs w:val="20"/>
+              </w:rPr>
+            </w:pPr>
+          </w:p>
+        </w:tc>
+        <w:tc>
+          <w:tcPr>
+            <w:tcW w:w="2679" w:type="dxa"/>
+          </w:tcPr>
+          <w:p>
+            <w:pPr>
+              <w:rPr>
+                <w:rFonts w:ascii="Microsoft Sans Serif" w:hAnsi="Microsoft Sans Serif" w:cs="Microsoft Sans Serif"/>
+                <w:color w:val="FF0000"/>
+              </w:rPr>
+            </w:pPr>
+          </w:p>
+        </w:tc>
+        <w:tc>
+          <w:tcPr>
+            <w:tcW w:w="4418" w:type="dxa"/>
+            <w:vAlign w:val="center"/>
+          </w:tcPr>
+          <w:p>
+            <w:pPr>
+              <w:jc w:val="right"/>
+              <w:rPr>
+                <w:rFonts w:ascii="Microsoft Sans Serif" w:hAnsi="Microsoft Sans Serif" w:cs="Microsoft Sans Serif"/>
+                <w:color w:val="008080"/>
+                <w:sz w:val="18"/>
+                <w:szCs w:val="18"/>
+              </w:rPr>
+            </w:pPr>
+            <w:r>
+              <w:rPr>
+                <w:rFonts w:ascii="Microsoft Sans Serif" w:eastAsia="Times New Roman" w:hAnsi="Microsoft Sans Serif" w:cs="Microsoft Sans Serif"/>
+                <w:color w:val="000000"/>
+                <w:sz w:val="28"/>
+                <w:szCs w:val="28"/>
+                <w:lang w:eastAsia="it-IT"/>
+              </w:rPr>
+              <w:t>$VoceDescr</w:t>
+            </w:r>
+            <w:r>
+              <w:rPr>
+                <w:rFonts w:ascii="Microsoft Sans Serif" w:eastAsia="Times New Roman" w:hAnsi="Microsoft Sans Serif" w:cs="Microsoft Sans Serif"/>
+                <w:color w:val="000000"/>
+                <w:sz w:val="28"/>
+                <w:szCs w:val="28"/>
+                <w:lang w:eastAsia="it-IT"/>
+              </w:rPr>
+              <w:t>6</w:t>
+            </w:r>
+            <w:r>
+              <w:rPr>
+                <w:rFonts w:ascii="Microsoft Sans Serif" w:eastAsia="Times New Roman" w:hAnsi="Microsoft Sans Serif" w:cs="Microsoft Sans Serif"/>
+                <w:color w:val="000000"/>
+                <w:sz w:val="28"/>
+                <w:szCs w:val="28"/>
+                <w:lang w:eastAsia="it-IT"/>
+              </w:rPr>
+              <w:t>$</w:t>
+            </w:r>
+            <w:r>
+              <w:rPr>
+                <w:rFonts w:ascii="Microsoft Sans Serif" w:eastAsia="Times New Roman" w:hAnsi="Microsoft Sans Serif" w:cs="Microsoft Sans Serif"/>
+                <w:color w:val="000000"/>
+                <w:sz w:val="28"/>
+                <w:szCs w:val="28"/>
+                <w:lang w:eastAsia="it-IT"/>
+              </w:rPr>
+              <w:t>:</w:t>
+            </w:r>
+          </w:p>
+        </w:tc>
+        <w:tc>
+          <w:tcPr>
+            <w:tcW w:w="1980" w:type="dxa"/>
+            <w:vAlign w:val="center"/>
+          </w:tcPr>
+          <w:p>
+            <w:pPr>
+              <w:jc w:val="center"/>
+              <w:rPr>
+                <w:rFonts w:ascii="Microsoft Sans Serif" w:hAnsi="Microsoft Sans Serif" w:cs="Microsoft Sans Serif"/>
+                <w:color w:val="FF0000"/>
+              </w:rPr>
+            </w:pPr>
+            <w:r>
+              <w:rPr>
+                <w:rFonts w:ascii="Microsoft Sans Serif" w:eastAsia="Times New Roman" w:hAnsi="Microsoft Sans Serif" w:cs="Microsoft Sans Serif"/>
+                <w:color w:val="4BACC6"/>
+                <w:sz w:val="24"/>
+                <w:szCs w:val="24"/>
+                <w:lang w:eastAsia="it-IT"/>
+              </w:rPr>
+              <w:t>$VoceCosto</w:t>
+            </w:r>
+            <w:r>
+              <w:rPr>
+                <w:rFonts w:ascii="Microsoft Sans Serif" w:eastAsia="Times New Roman" w:hAnsi="Microsoft Sans Serif" w:cs="Microsoft Sans Serif"/>
+                <w:color w:val="4BACC6"/>
+                <w:sz w:val="24"/>
+                <w:szCs w:val="24"/>
+                <w:lang w:eastAsia="it-IT"/>
+              </w:rPr>
+              <w:t>6</w:t>
+            </w:r>
+            <w:r>
+              <w:rPr>
+                <w:rFonts w:ascii="Microsoft Sans Serif" w:eastAsia="Times New Roman" w:hAnsi="Microsoft Sans Serif" w:cs="Microsoft Sans Serif"/>
+                <w:color w:val="4BACC6"/>
+                <w:sz w:val="24"/>
+                <w:szCs w:val="24"/>
+                <w:lang w:eastAsia="it-IT"/>
+              </w:rPr>
+              <w:t>$</w:t>
+            </w:r>
+          </w:p>
+        </w:tc>
+      </w:tr>
+      <w:tr>
+        <w:tc>
+          <w:tcPr>
+            <w:tcW w:w="561" w:type="dxa"/>
+          </w:tcPr>
+          <w:p>
+            <w:pPr>
+              <w:jc w:val="center"/>
+              <w:rPr>
+                <w:sz w:val="20"/>
+                <w:szCs w:val="20"/>
+              </w:rPr>
+            </w:pPr>
+          </w:p>
+        </w:tc>
+        <w:tc>
+          <w:tcPr>
+            <w:tcW w:w="2679" w:type="dxa"/>
+          </w:tcPr>
+          <w:p>
+            <w:pPr>
+              <w:rPr>
+                <w:rFonts w:ascii="Microsoft Sans Serif" w:hAnsi="Microsoft Sans Serif" w:cs="Microsoft Sans Serif"/>
+                <w:color w:val="FF0000"/>
+              </w:rPr>
+            </w:pPr>
+          </w:p>
+        </w:tc>
+        <w:tc>
+          <w:tcPr>
+            <w:tcW w:w="4418" w:type="dxa"/>
+            <w:vAlign w:val="center"/>
+          </w:tcPr>
+          <w:p>
+            <w:pPr>
+              <w:jc w:val="right"/>
+              <w:rPr>
+                <w:rFonts w:ascii="Microsoft Sans Serif" w:hAnsi="Microsoft Sans Serif" w:cs="Microsoft Sans Serif"/>
+                <w:color w:val="008080"/>
+                <w:sz w:val="18"/>
+                <w:szCs w:val="18"/>
+              </w:rPr>
+            </w:pPr>
+            <w:r>
+              <w:rPr>
+                <w:rFonts w:ascii="Microsoft Sans Serif" w:eastAsia="Times New Roman" w:hAnsi="Microsoft Sans Serif" w:cs="Microsoft Sans Serif"/>
+                <w:color w:val="000000"/>
+                <w:sz w:val="28"/>
+                <w:szCs w:val="28"/>
+                <w:lang w:eastAsia="it-IT"/>
+              </w:rPr>
+              <w:t>$VoceDescr</w:t>
+            </w:r>
+            <w:r>
+              <w:rPr>
+                <w:rFonts w:ascii="Microsoft Sans Serif" w:eastAsia="Times New Roman" w:hAnsi="Microsoft Sans Serif" w:cs="Microsoft Sans Serif"/>
+                <w:color w:val="000000"/>
+                <w:sz w:val="28"/>
+                <w:szCs w:val="28"/>
+                <w:lang w:eastAsia="it-IT"/>
+              </w:rPr>
+              <w:t>7</w:t>
+            </w:r>
+            <w:r>
+              <w:rPr>
+                <w:rFonts w:ascii="Microsoft Sans Serif" w:eastAsia="Times New Roman" w:hAnsi="Microsoft Sans Serif" w:cs="Microsoft Sans Serif"/>
+                <w:color w:val="000000"/>
+                <w:sz w:val="28"/>
+                <w:szCs w:val="28"/>
+                <w:lang w:eastAsia="it-IT"/>
+              </w:rPr>
+              <w:t>$</w:t>
+            </w:r>
+            <w:r>
+              <w:rPr>
+                <w:rFonts w:ascii="Microsoft Sans Serif" w:eastAsia="Times New Roman" w:hAnsi="Microsoft Sans Serif" w:cs="Microsoft Sans Serif"/>
+                <w:color w:val="000000"/>
+                <w:sz w:val="28"/>
+                <w:szCs w:val="28"/>
+                <w:lang w:eastAsia="it-IT"/>
+              </w:rPr>
+              <w:t>:</w:t>
+            </w:r>
+          </w:p>
+        </w:tc>
+        <w:tc>
+          <w:tcPr>
+            <w:tcW w:w="1980" w:type="dxa"/>
+            <w:vAlign w:val="center"/>
+          </w:tcPr>
+          <w:p>
+            <w:pPr>
+              <w:jc w:val="center"/>
+              <w:rPr>
+                <w:rFonts w:ascii="Microsoft Sans Serif" w:hAnsi="Microsoft Sans Serif" w:cs="Microsoft Sans Serif"/>
+                <w:color w:val="FF0000"/>
+              </w:rPr>
+            </w:pPr>
+            <w:r>
+              <w:rPr>
+                <w:rFonts w:ascii="Microsoft Sans Serif" w:eastAsia="Times New Roman" w:hAnsi="Microsoft Sans Serif" w:cs="Microsoft Sans Serif"/>
+                <w:color w:val="4BACC6"/>
+                <w:sz w:val="24"/>
+                <w:szCs w:val="24"/>
+                <w:lang w:eastAsia="it-IT"/>
+              </w:rPr>
+              <w:t>$VoceCosto</w:t>
+            </w:r>
+            <w:r>
+              <w:rPr>
+                <w:rFonts w:ascii="Microsoft Sans Serif" w:eastAsia="Times New Roman" w:hAnsi="Microsoft Sans Serif" w:cs="Microsoft Sans Serif"/>
+                <w:color w:val="4BACC6"/>
+                <w:sz w:val="24"/>
+                <w:szCs w:val="24"/>
+                <w:lang w:eastAsia="it-IT"/>
+              </w:rPr>
+              <w:t>7</w:t>
+            </w:r>
+            <w:r>
+              <w:rPr>
+                <w:rFonts w:ascii="Microsoft Sans Serif" w:eastAsia="Times New Roman" w:hAnsi="Microsoft Sans Serif" w:cs="Microsoft Sans Serif"/>
+                <w:color w:val="4BACC6"/>
+                <w:sz w:val="24"/>
+                <w:szCs w:val="24"/>
+                <w:lang w:eastAsia="it-IT"/>
+              </w:rPr>
+              <w:t>$</w:t>
+            </w:r>
+          </w:p>
+        </w:tc>
+      </w:tr>
+      <w:tr>
+        <w:tc>
+          <w:tcPr>
+            <w:tcW w:w="561" w:type="dxa"/>
+          </w:tcPr>
+          <w:p>
+            <w:pPr>
+              <w:jc w:val="center"/>
+              <w:rPr>
+                <w:sz w:val="20"/>
+                <w:szCs w:val="20"/>
+              </w:rPr>
+            </w:pPr>
+          </w:p>
+        </w:tc>
+        <w:tc>
+          <w:tcPr>
+            <w:tcW w:w="2679" w:type="dxa"/>
+          </w:tcPr>
+          <w:p>
+            <w:pPr>
+              <w:rPr>
+                <w:rFonts w:ascii="Microsoft Sans Serif" w:hAnsi="Microsoft Sans Serif" w:cs="Microsoft Sans Serif"/>
+                <w:color w:val="FF0000"/>
+              </w:rPr>
+            </w:pPr>
+          </w:p>
+        </w:tc>
+        <w:tc>
+          <w:tcPr>
+            <w:tcW w:w="4418" w:type="dxa"/>
+            <w:vAlign w:val="center"/>
+          </w:tcPr>
+          <w:p>
+            <w:pPr>
+              <w:jc w:val="right"/>
+              <w:rPr>
+                <w:rFonts w:ascii="Microsoft Sans Serif" w:hAnsi="Microsoft Sans Serif" w:cs="Microsoft Sans Serif"/>
+                <w:color w:val="008080"/>
+                <w:sz w:val="18"/>
+                <w:szCs w:val="18"/>
+              </w:rPr>
+            </w:pPr>
+            <w:r>
+              <w:rPr>
+                <w:rFonts w:ascii="Microsoft Sans Serif" w:eastAsia="Times New Roman" w:hAnsi="Microsoft Sans Serif" w:cs="Microsoft Sans Serif"/>
+                <w:color w:val="000000"/>
+                <w:sz w:val="28"/>
+                <w:szCs w:val="28"/>
+                <w:lang w:eastAsia="it-IT"/>
+              </w:rPr>
+              <w:t>$VoceDescr</w:t>
+            </w:r>
+            <w:r>
+              <w:rPr>
+                <w:rFonts w:ascii="Microsoft Sans Serif" w:eastAsia="Times New Roman" w:hAnsi="Microsoft Sans Serif" w:cs="Microsoft Sans Serif"/>
+                <w:color w:val="000000"/>
+                <w:sz w:val="28"/>
+                <w:szCs w:val="28"/>
+                <w:lang w:eastAsia="it-IT"/>
+              </w:rPr>
+              <w:t>8</w:t>
+            </w:r>
+            <w:r>
+              <w:rPr>
+                <w:rFonts w:ascii="Microsoft Sans Serif" w:eastAsia="Times New Roman" w:hAnsi="Microsoft Sans Serif" w:cs="Microsoft Sans Serif"/>
+                <w:color w:val="000000"/>
+                <w:sz w:val="28"/>
+                <w:szCs w:val="28"/>
+                <w:lang w:eastAsia="it-IT"/>
+              </w:rPr>
+              <w:t>$</w:t>
+            </w:r>
+            <w:r>
+              <w:rPr>
+                <w:rFonts w:ascii="Microsoft Sans Serif" w:eastAsia="Times New Roman" w:hAnsi="Microsoft Sans Serif" w:cs="Microsoft Sans Serif"/>
+                <w:color w:val="000000"/>
+                <w:sz w:val="28"/>
+                <w:szCs w:val="28"/>
+                <w:lang w:eastAsia="it-IT"/>
+              </w:rPr>
+              <w:t>:</w:t>
+            </w:r>
+          </w:p>
+        </w:tc>
+        <w:tc>
+          <w:tcPr>
+            <w:tcW w:w="1980" w:type="dxa"/>
+            <w:vAlign w:val="center"/>
+          </w:tcPr>
+          <w:p>
+            <w:pPr>
+              <w:jc w:val="center"/>
+              <w:rPr>
+                <w:rFonts w:ascii="Microsoft Sans Serif" w:hAnsi="Microsoft Sans Serif" w:cs="Microsoft Sans Serif"/>
+                <w:color w:val="FF0000"/>
+              </w:rPr>
+            </w:pPr>
+            <w:r>
+              <w:rPr>
+                <w:rFonts w:ascii="Microsoft Sans Serif" w:eastAsia="Times New Roman" w:hAnsi="Microsoft Sans Serif" w:cs="Microsoft Sans Serif"/>
+                <w:color w:val="4BACC6"/>
+                <w:sz w:val="24"/>
+                <w:szCs w:val="24"/>
+                <w:lang w:eastAsia="it-IT"/>
+              </w:rPr>
+              <w:t>$VoceCosto</w:t>
+            </w:r>
+            <w:r>
+              <w:rPr>
+                <w:rFonts w:ascii="Microsoft Sans Serif" w:eastAsia="Times New Roman" w:hAnsi="Microsoft Sans Serif" w:cs="Microsoft Sans Serif"/>
+                <w:color w:val="4BACC6"/>
+                <w:sz w:val="24"/>
+                <w:szCs w:val="24"/>
+                <w:lang w:eastAsia="it-IT"/>
+              </w:rPr>
+              <w:t>8</w:t>
+            </w:r>
+            <w:r>
+              <w:rPr>
+                <w:rFonts w:ascii="Microsoft Sans Serif" w:eastAsia="Times New Roman" w:hAnsi="Microsoft Sans Serif" w:cs="Microsoft Sans Serif"/>
+                <w:color w:val="4BACC6"/>
+                <w:sz w:val="24"/>
+                <w:szCs w:val="24"/>
+                <w:lang w:eastAsia="it-IT"/>
+              </w:rPr>
+              <w:t>$</w:t>
+            </w:r>
+          </w:p>
+        </w:tc>
+      </w:tr>
+      <w:tr>
+        <w:tc>
+          <w:tcPr>
+            <w:tcW w:w="561" w:type="dxa"/>
+          </w:tcPr>
+          <w:p>
+            <w:pPr>
+              <w:jc w:val="center"/>
+              <w:rPr>
+                <w:sz w:val="20"/>
+                <w:szCs w:val="20"/>
+              </w:rPr>
+            </w:pPr>
+          </w:p>
+        </w:tc>
+        <w:tc>
+          <w:tcPr>
+            <w:tcW w:w="2679" w:type="dxa"/>
+          </w:tcPr>
+          <w:p>
+            <w:pPr>
+              <w:rPr>
+                <w:rFonts w:ascii="Microsoft Sans Serif" w:hAnsi="Microsoft Sans Serif" w:cs="Microsoft Sans Serif"/>
+                <w:color w:val="FF0000"/>
+              </w:rPr>
+            </w:pPr>
+          </w:p>
+        </w:tc>
+        <w:tc>
+          <w:tcPr>
+            <w:tcW w:w="4418" w:type="dxa"/>
+            <w:vAlign w:val="center"/>
+          </w:tcPr>
+          <w:p>
+            <w:pPr>
+              <w:jc w:val="right"/>
+              <w:rPr>
+                <w:rFonts w:ascii="Microsoft Sans Serif" w:hAnsi="Microsoft Sans Serif" w:cs="Microsoft Sans Serif"/>
+                <w:color w:val="008080"/>
+                <w:sz w:val="18"/>
+                <w:szCs w:val="18"/>
+              </w:rPr>
+            </w:pPr>
+            <w:r>
+              <w:rPr>
+                <w:rFonts w:ascii="Microsoft Sans Serif" w:eastAsia="Times New Roman" w:hAnsi="Microsoft Sans Serif" w:cs="Microsoft Sans Serif"/>
+                <w:color w:val="000000"/>
+                <w:sz w:val="28"/>
+                <w:szCs w:val="28"/>
+                <w:lang w:eastAsia="it-IT"/>
+              </w:rPr>
+              <w:t>$VoceDescr</w:t>
+            </w:r>
+            <w:r>
+              <w:rPr>
+                <w:rFonts w:ascii="Microsoft Sans Serif" w:eastAsia="Times New Roman" w:hAnsi="Microsoft Sans Serif" w:cs="Microsoft Sans Serif"/>
+                <w:color w:val="000000"/>
+                <w:sz w:val="28"/>
+                <w:szCs w:val="28"/>
+                <w:lang w:eastAsia="it-IT"/>
+              </w:rPr>
+              <w:t>9</w:t>
+            </w:r>
+            <w:r>
+              <w:rPr>
+                <w:rFonts w:ascii="Microsoft Sans Serif" w:eastAsia="Times New Roman" w:hAnsi="Microsoft Sans Serif" w:cs="Microsoft Sans Serif"/>
+                <w:color w:val="000000"/>
+                <w:sz w:val="28"/>
+                <w:szCs w:val="28"/>
+                <w:lang w:eastAsia="it-IT"/>
+              </w:rPr>
+              <w:t>$</w:t>
+            </w:r>
+            <w:r>
+              <w:rPr>
+                <w:rFonts w:ascii="Microsoft Sans Serif" w:eastAsia="Times New Roman" w:hAnsi="Microsoft Sans Serif" w:cs="Microsoft Sans Serif"/>
+                <w:color w:val="000000"/>
+                <w:sz w:val="28"/>
+                <w:szCs w:val="28"/>
+                <w:lang w:eastAsia="it-IT"/>
+              </w:rPr>
+              <w:t>:</w:t>
+            </w:r>
+          </w:p>
+        </w:tc>
+        <w:tc>
+          <w:tcPr>
+            <w:tcW w:w="1980" w:type="dxa"/>
+            <w:vAlign w:val="center"/>
+          </w:tcPr>
+          <w:p>
+            <w:pPr>
+              <w:jc w:val="center"/>
+              <w:rPr>
+                <w:rFonts w:ascii="Microsoft Sans Serif" w:hAnsi="Microsoft Sans Serif" w:cs="Microsoft Sans Serif"/>
+                <w:color w:val="FF0000"/>
+              </w:rPr>
+            </w:pPr>
+            <w:r>
+              <w:rPr>
+                <w:rFonts w:ascii="Microsoft Sans Serif" w:eastAsia="Times New Roman" w:hAnsi="Microsoft Sans Serif" w:cs="Microsoft Sans Serif"/>
+                <w:color w:val="4BACC6"/>
+                <w:sz w:val="24"/>
+                <w:szCs w:val="24"/>
+                <w:lang w:eastAsia="it-IT"/>
+              </w:rPr>
+              <w:t>$VoceCosto</w:t>
+            </w:r>
+            <w:r>
+              <w:rPr>
+                <w:rFonts w:ascii="Microsoft Sans Serif" w:eastAsia="Times New Roman" w:hAnsi="Microsoft Sans Serif" w:cs="Microsoft Sans Serif"/>
+                <w:color w:val="4BACC6"/>
+                <w:sz w:val="24"/>
+                <w:szCs w:val="24"/>
+                <w:lang w:eastAsia="it-IT"/>
+              </w:rPr>
+              <w:t>9</w:t>
+            </w:r>
+            <w:r>
+              <w:rPr>
+                <w:rFonts w:ascii="Microsoft Sans Serif" w:eastAsia="Times New Roman" w:hAnsi="Microsoft Sans Serif" w:cs="Microsoft Sans Serif"/>
+                <w:color w:val="4BACC6"/>
+                <w:sz w:val="24"/>
+                <w:szCs w:val="24"/>
+                <w:lang w:eastAsia="it-IT"/>
+              </w:rPr>
+              <w:t>$</w:t>
+            </w:r>
+          </w:p>
+        </w:tc>
+      </w:tr>
+      <w:tr>
+        <w:tc>
+          <w:tcPr>
+            <w:tcW w:w="561" w:type="dxa"/>
+          </w:tcPr>
+          <w:p>
+            <w:pPr>
+              <w:jc w:val="center"/>
+              <w:rPr>
+                <w:sz w:val="20"/>
+                <w:szCs w:val="20"/>
+              </w:rPr>
+            </w:pPr>
+          </w:p>
+        </w:tc>
+        <w:tc>
+          <w:tcPr>
+            <w:tcW w:w="2679" w:type="dxa"/>
+          </w:tcPr>
+          <w:p>
+            <w:pPr>
+              <w:rPr>
+                <w:rFonts w:ascii="Microsoft Sans Serif" w:hAnsi="Microsoft Sans Serif" w:cs="Microsoft Sans Serif"/>
+                <w:color w:val="FF0000"/>
+              </w:rPr>
+            </w:pPr>
+          </w:p>
+        </w:tc>
+        <w:tc>
+          <w:tcPr>
+            <w:tcW w:w="4418" w:type="dxa"/>
+            <w:vAlign w:val="center"/>
+          </w:tcPr>
+          <w:p>
+            <w:pPr>
+              <w:jc w:val="right"/>
+              <w:rPr>
+                <w:rFonts w:ascii="Microsoft Sans Serif" w:hAnsi="Microsoft Sans Serif" w:cs="Microsoft Sans Serif"/>
+                <w:color w:val="008080"/>
+                <w:sz w:val="18"/>
+                <w:szCs w:val="18"/>
+              </w:rPr>
+            </w:pPr>
+            <w:r>
+              <w:rPr>
+                <w:rFonts w:ascii="Microsoft Sans Serif" w:eastAsia="Times New Roman" w:hAnsi="Microsoft Sans Serif" w:cs="Microsoft Sans Serif"/>
+                <w:color w:val="000000"/>
+                <w:sz w:val="28"/>
+                <w:szCs w:val="28"/>
+                <w:lang w:eastAsia="it-IT"/>
+              </w:rPr>
+              <w:t>$VoceDescr10$</w:t>
+            </w:r>
+            <w:r>
+              <w:rPr>
+                <w:rFonts w:ascii="Microsoft Sans Serif" w:eastAsia="Times New Roman" w:hAnsi="Microsoft Sans Serif" w:cs="Microsoft Sans Serif"/>
+                <w:color w:val="000000"/>
+                <w:sz w:val="28"/>
+                <w:szCs w:val="28"/>
+                <w:lang w:eastAsia="it-IT"/>
+              </w:rPr>
+              <w:t>:</w:t>
+            </w:r>
+          </w:p>
+        </w:tc>
+        <w:tc>
+          <w:tcPr>
+            <w:tcW w:w="1980" w:type="dxa"/>
+            <w:vAlign w:val="center"/>
+          </w:tcPr>
+          <w:p>
+            <w:pPr>
+              <w:jc w:val="center"/>
+              <w:rPr>
+                <w:rFonts w:ascii="Microsoft Sans Serif" w:hAnsi="Microsoft Sans Serif" w:cs="Microsoft Sans Serif"/>
+                <w:color w:val="FF0000"/>
+              </w:rPr>
+            </w:pPr>
+            <w:r>
+              <w:rPr>
+                <w:rFonts w:ascii="Microsoft Sans Serif" w:eastAsia="Times New Roman" w:hAnsi="Microsoft Sans Serif" w:cs="Microsoft Sans Serif"/>
+                <w:color w:val="4BACC6"/>
+                <w:sz w:val="24"/>
+                <w:szCs w:val="24"/>
+                <w:lang w:eastAsia="it-IT"/>
+              </w:rPr>
+              <w:t>$</w:t>
+            </w:r>
+            <w:r>
+              <w:rPr>
+                <w:rFonts w:ascii="Microsoft Sans Serif" w:eastAsia="Times New Roman" w:hAnsi="Microsoft Sans Serif" w:cs="Microsoft Sans Serif"/>
+                <w:color w:val="4BACC6"/>
+                <w:sz w:val="24"/>
+                <w:szCs w:val="24"/>
+                <w:lang w:eastAsia="it-IT"/>
+              </w:rPr>
+              <w:t>VoceCosto10</w:t>
+            </w:r>
             <w:r>
               <w:rPr>
                 <w:rFonts w:ascii="Microsoft Sans Serif" w:eastAsia="Times New Roman" w:hAnsi="Microsoft Sans Serif" w:cs="Microsoft Sans Serif"/>
@@ -5461,7 +6503,39 @@
                 <w:szCs w:val="17"/>
                 <w:lang w:eastAsia="it-IT"/>
               </w:rPr>
-              <w:t xml:space="preserve">NOME DELLA DITTA </w:t>
+              <w:t>$</w:t>
+            </w:r>
+            <w:proofErr w:type="spellStart"/>
+            <w:r>
+              <w:rPr>
+                <w:rFonts w:ascii="Microsoft Sans Serif" w:eastAsia="Times New Roman" w:hAnsi="Microsoft Sans Serif" w:cs="Microsoft Sans Serif"/>
+                <w:color w:val="000000"/>
+                <w:sz w:val="17"/>
+                <w:szCs w:val="17"/>
+                <w:lang w:eastAsia="it-IT"/>
+              </w:rPr>
+              <w:t>NomeDitta</w:t>
+            </w:r>
+            <w:proofErr w:type="spellEnd"/>
+            <w:r>
+              <w:rPr>
+                <w:rFonts w:ascii="Microsoft Sans Serif" w:eastAsia="Times New Roman" w:hAnsi="Microsoft Sans Serif" w:cs="Microsoft Sans Serif"/>
+                <w:color w:val="000000"/>
+                <w:sz w:val="17"/>
+                <w:szCs w:val="17"/>
+                <w:lang w:eastAsia="it-IT"/>
+              </w:rPr>
+              <w:t>$</w:t>
+            </w:r>
+            <w:r>
+              <w:rPr>
+                <w:rFonts w:ascii="Microsoft Sans Serif" w:eastAsia="Times New Roman" w:hAnsi="Microsoft Sans Serif" w:cs="Microsoft Sans Serif"/>
+                <w:color w:val="000000"/>
+                <w:sz w:val="17"/>
+                <w:szCs w:val="17"/>
+                <w:lang w:eastAsia="it-IT"/>
+              </w:rPr>
+              <w:t xml:space="preserve"> </w:t>
             </w:r>
           </w:p>
         </w:tc>
@@ -5632,7 +6706,39 @@
                 <w:szCs w:val="17"/>
                 <w:lang w:eastAsia="it-IT"/>
               </w:rPr>
-              <w:t xml:space="preserve">Nome del direttore della ditta </w:t>
+              <w:t>$</w:t>
+            </w:r>
+            <w:proofErr w:type="spellStart"/>
+            <w:r>
+              <w:rPr>
+                <w:rFonts w:ascii="Microsoft Sans Serif" w:eastAsia="Times New Roman" w:hAnsi="Microsoft Sans Serif" w:cs="Microsoft Sans Serif"/>
+                <w:color w:val="000000"/>
+                <w:sz w:val="17"/>
+                <w:szCs w:val="17"/>
+                <w:lang w:eastAsia="it-IT"/>
+              </w:rPr>
+              <w:t>NomeDirettore</w:t>
+            </w:r>
+            <w:proofErr w:type="spellEnd"/>
+            <w:r>
+              <w:rPr>
+                <w:rFonts w:ascii="Microsoft Sans Serif" w:eastAsia="Times New Roman" w:hAnsi="Microsoft Sans Serif" w:cs="Microsoft Sans Serif"/>
+                <w:color w:val="000000"/>
+                <w:sz w:val="17"/>
+                <w:szCs w:val="17"/>
+                <w:lang w:eastAsia="it-IT"/>
+              </w:rPr>
+              <w:t>$</w:t>
+            </w:r>
+            <w:r>
+              <w:rPr>
+                <w:rFonts w:ascii="Microsoft Sans Serif" w:eastAsia="Times New Roman" w:hAnsi="Microsoft Sans Serif" w:cs="Microsoft Sans Serif"/>
+                <w:color w:val="000000"/>
+                <w:sz w:val="17"/>
+                <w:szCs w:val="17"/>
+                <w:lang w:eastAsia="it-IT"/>
+              </w:rPr>
+              <w:t xml:space="preserve"> </w:t>
             </w:r>
           </w:p>
         </w:tc>

</xml_diff>